<commit_message>
Update identify and list role.
</commit_message>
<xml_diff>
--- a/Tai_Lab1_Identify&list.docx
+++ b/Tai_Lab1_Identify&list.docx
@@ -875,6 +875,98 @@
                 <w:lang w:val="vi-VN"/>
               </w:rPr>
               <w:t xml:space="preserve"> lý tài chính và doanh thu của gara qua từng giai đoạn.</w:t>
+            </w:r>
+          </w:p>
+        </w:tc>
+        <w:tc>
+          <w:tcPr>
+            <w:tcW w:w="3060" w:type="dxa"/>
+            <w:vAlign w:val="center"/>
+          </w:tcPr>
+          <w:p>
+            <w:pPr>
+              <w:jc w:val="center"/>
+              <w:rPr>
+                <w:rFonts w:ascii="Times New Roman" w:hAnsi="Times New Roman" w:cs="Times New Roman"/>
+              </w:rPr>
+            </w:pPr>
+          </w:p>
+        </w:tc>
+      </w:tr>
+      <w:tr>
+        <w:trPr>
+          <w:trHeight w:val="931"/>
+          <w:jc w:val="center"/>
+        </w:trPr>
+        <w:tc>
+          <w:tcPr>
+            <w:tcW w:w="1790" w:type="dxa"/>
+            <w:vAlign w:val="center"/>
+          </w:tcPr>
+          <w:p>
+            <w:pPr>
+              <w:jc w:val="center"/>
+              <w:rPr>
+                <w:rFonts w:ascii="Times New Roman" w:hAnsi="Times New Roman" w:cs="Times New Roman"/>
+                <w:b/>
+                <w:bCs/>
+              </w:rPr>
+            </w:pPr>
+            <w:r>
+              <w:rPr>
+                <w:rFonts w:ascii="Times New Roman" w:hAnsi="Times New Roman" w:cs="Times New Roman"/>
+                <w:b/>
+                <w:bCs/>
+              </w:rPr>
+              <w:t>8</w:t>
+            </w:r>
+          </w:p>
+        </w:tc>
+        <w:tc>
+          <w:tcPr>
+            <w:tcW w:w="2340" w:type="dxa"/>
+            <w:vAlign w:val="center"/>
+          </w:tcPr>
+          <w:p>
+            <w:pPr>
+              <w:jc w:val="center"/>
+              <w:rPr>
+                <w:lang w:val="vi-VN"/>
+              </w:rPr>
+            </w:pPr>
+            <w:r>
+              <w:rPr>
+                <w:lang w:val="vi-VN"/>
+              </w:rPr>
+              <w:t>Quản trị viên IT</w:t>
+            </w:r>
+          </w:p>
+        </w:tc>
+        <w:tc>
+          <w:tcPr>
+            <w:tcW w:w="4050" w:type="dxa"/>
+            <w:vAlign w:val="center"/>
+          </w:tcPr>
+          <w:p>
+            <w:pPr>
+              <w:jc w:val="center"/>
+              <w:rPr>
+                <w:rFonts w:ascii="Times New Roman" w:hAnsi="Times New Roman" w:cs="Times New Roman"/>
+                <w:lang w:val="vi-VN"/>
+              </w:rPr>
+            </w:pPr>
+            <w:r>
+              <w:rPr>
+                <w:rFonts w:ascii="Times New Roman" w:hAnsi="Times New Roman" w:cs="Times New Roman"/>
+              </w:rPr>
+              <w:t>Quản</w:t>
+            </w:r>
+            <w:r>
+              <w:rPr>
+                <w:rFonts w:ascii="Times New Roman" w:hAnsi="Times New Roman" w:cs="Times New Roman"/>
+                <w:lang w:val="vi-VN"/>
+              </w:rPr>
+              <w:t xml:space="preserve"> lý hệ thống phần mềm, mạng nội bộ và bảo mật thông tin của gara trên không gian mạng.</w:t>
             </w:r>
           </w:p>
         </w:tc>

</xml_diff>